<commit_message>
FIx CSS workoutpage and Update DOCX
</commit_message>
<xml_diff>
--- a/ClimbingBoard Part C - OranFrydman ReadMe.docx
+++ b/ClimbingBoard Part C - OranFrydman ReadMe.docx
@@ -1,6 +1,6 @@
 
 <file path=word/document.xml><?xml version="1.0" encoding="utf-8"?>
-<w:document xmlns:wpc="http://schemas.microsoft.com/office/word/2010/wordprocessingCanvas" xmlns:cx="http://schemas.microsoft.com/office/drawing/2014/chartex" xmlns:cx1="http://schemas.microsoft.com/office/drawing/2015/9/8/chartex" xmlns:cx2="http://schemas.microsoft.com/office/drawing/2015/10/21/chartex" xmlns:cx3="http://schemas.microsoft.com/office/drawing/2016/5/9/chartex" xmlns:cx4="http://schemas.microsoft.com/office/drawing/2016/5/10/chartex" xmlns:cx5="http://schemas.microsoft.com/office/drawing/2016/5/11/chartex" xmlns:cx6="http://schemas.microsoft.com/office/drawing/2016/5/12/chartex" xmlns:cx7="http://schemas.microsoft.com/office/drawing/2016/5/13/chartex" xmlns:cx8="http://schemas.microsoft.com/office/drawing/2016/5/14/chartex" xmlns:mc="http://schemas.openxmlformats.org/markup-compatibility/2006" xmlns:aink="http://schemas.microsoft.com/office/drawing/2016/ink" xmlns:am3d="http://schemas.microsoft.com/office/drawing/2017/model3d" xmlns:o="urn:schemas-microsoft-com:office:office" xmlns:oel="http://schemas.microsoft.com/office/2019/extlst" xmlns:r="http://schemas.openxmlformats.org/officeDocument/2006/relationships" xmlns:m="http://schemas.openxmlformats.org/officeDocument/2006/math" xmlns:v="urn:schemas-microsoft-com:vml" xmlns:wp14="http://schemas.microsoft.com/office/word/2010/wordprocessingDrawing" xmlns:wp="http://schemas.openxmlformats.org/drawingml/2006/wordprocessingDrawing" xmlns:w10="urn:schemas-microsoft-com:office:word" xmlns:w="http://schemas.openxmlformats.org/wordprocessingml/2006/main" xmlns:w14="http://schemas.microsoft.com/office/word/2010/wordml" xmlns:w15="http://schemas.microsoft.com/office/word/2012/wordml" xmlns:w16cex="http://schemas.microsoft.com/office/word/2018/wordml/cex" xmlns:w16cid="http://schemas.microsoft.com/office/word/2016/wordml/cid" xmlns:w16="http://schemas.microsoft.com/office/word/2018/wordml" xmlns:w16sdtdh="http://schemas.microsoft.com/office/word/2020/wordml/sdtdatahash" xmlns:w16se="http://schemas.microsoft.com/office/word/2015/wordml/symex" xmlns:wpg="http://schemas.microsoft.com/office/word/2010/wordprocessingGroup" xmlns:wpi="http://schemas.microsoft.com/office/word/2010/wordprocessingInk" xmlns:wne="http://schemas.microsoft.com/office/word/2006/wordml" xmlns:wps="http://schemas.microsoft.com/office/word/2010/wordprocessingShape" mc:Ignorable="w14 w15 w16se w16cid w16 w16cex w16sdtdh wp14">
+<w:document xmlns:wpc="http://schemas.microsoft.com/office/word/2010/wordprocessingCanvas" xmlns:cx="http://schemas.microsoft.com/office/drawing/2014/chartex" xmlns:cx1="http://schemas.microsoft.com/office/drawing/2015/9/8/chartex" xmlns:cx2="http://schemas.microsoft.com/office/drawing/2015/10/21/chartex" xmlns:cx3="http://schemas.microsoft.com/office/drawing/2016/5/9/chartex" xmlns:cx4="http://schemas.microsoft.com/office/drawing/2016/5/10/chartex" xmlns:cx5="http://schemas.microsoft.com/office/drawing/2016/5/11/chartex" xmlns:cx6="http://schemas.microsoft.com/office/drawing/2016/5/12/chartex" xmlns:cx7="http://schemas.microsoft.com/office/drawing/2016/5/13/chartex" xmlns:cx8="http://schemas.microsoft.com/office/drawing/2016/5/14/chartex" xmlns:mc="http://schemas.openxmlformats.org/markup-compatibility/2006" xmlns:aink="http://schemas.microsoft.com/office/drawing/2016/ink" xmlns:am3d="http://schemas.microsoft.com/office/drawing/2017/model3d" xmlns:o="urn:schemas-microsoft-com:office:office" xmlns:oel="http://schemas.microsoft.com/office/2019/extlst" xmlns:r="http://schemas.openxmlformats.org/officeDocument/2006/relationships" xmlns:m="http://schemas.openxmlformats.org/officeDocument/2006/math" xmlns:v="urn:schemas-microsoft-com:vml" xmlns:wp14="http://schemas.microsoft.com/office/word/2010/wordprocessingDrawing" xmlns:wp="http://schemas.openxmlformats.org/drawingml/2006/wordprocessingDrawing" xmlns:w10="urn:schemas-microsoft-com:office:word" xmlns:w="http://schemas.openxmlformats.org/wordprocessingml/2006/main" xmlns:w14="http://schemas.microsoft.com/office/word/2010/wordml" xmlns:w15="http://schemas.microsoft.com/office/word/2012/wordml" xmlns:w16cex="http://schemas.microsoft.com/office/word/2018/wordml/cex" xmlns:w16cid="http://schemas.microsoft.com/office/word/2016/wordml/cid" xmlns:w16="http://schemas.microsoft.com/office/word/2018/wordml" xmlns:w16du="http://schemas.microsoft.com/office/word/2023/wordml/word16du" xmlns:w16sdtdh="http://schemas.microsoft.com/office/word/2020/wordml/sdtdatahash" xmlns:w16se="http://schemas.microsoft.com/office/word/2015/wordml/symex" xmlns:wpg="http://schemas.microsoft.com/office/word/2010/wordprocessingGroup" xmlns:wpi="http://schemas.microsoft.com/office/word/2010/wordprocessingInk" xmlns:wne="http://schemas.microsoft.com/office/word/2006/wordml" xmlns:wps="http://schemas.microsoft.com/office/word/2010/wordprocessingShape" mc:Ignorable="w14 w15 w16se w16cid w16 w16cex w16sdtdh wp14">
   <w:body>
     <w:p>
       <w:pPr>
@@ -2846,253 +2846,6 @@
         </w:rPr>
       </w:pPr>
     </w:p>
-    <w:p>
-      <w:pPr>
-        <w:rPr>
-          <w:rtl/>
-        </w:rPr>
-      </w:pPr>
-    </w:p>
-    <w:p>
-      <w:pPr>
-        <w:pStyle w:val="Heading1"/>
-        <w:rPr>
-          <w:rtl/>
-        </w:rPr>
-      </w:pPr>
-      <w:r>
-        <w:rPr>
-          <w:rFonts w:hint="cs"/>
-          <w:rtl/>
-        </w:rPr>
-        <w:lastRenderedPageBreak/>
-        <w:t xml:space="preserve">מסקנות: </w:t>
-      </w:r>
-      <w:r>
-        <w:rPr>
-          <w:rtl/>
-        </w:rPr>
-        <w:br/>
-      </w:r>
-    </w:p>
-    <w:p>
-      <w:pPr>
-        <w:rPr>
-          <w:rtl/>
-        </w:rPr>
-      </w:pPr>
-    </w:p>
-    <w:p>
-      <w:pPr>
-        <w:rPr>
-          <w:rtl/>
-        </w:rPr>
-      </w:pPr>
-    </w:p>
-    <w:p>
-      <w:pPr>
-        <w:rPr>
-          <w:rtl/>
-        </w:rPr>
-      </w:pPr>
-      <w:r>
-        <w:rPr>
-          <w:rFonts w:hint="cs"/>
-          <w:rtl/>
-        </w:rPr>
-        <w:t xml:space="preserve">כחלק הפרויקט למדתי לעבוד עם הכלים </w:t>
-      </w:r>
-      <w:r>
-        <w:t>NodeJS Express ,JS,CSS,HTML,MYSQL</w:t>
-      </w:r>
-      <w:r>
-        <w:rPr>
-          <w:rFonts w:hint="cs"/>
-          <w:rtl/>
-        </w:rPr>
-        <w:t xml:space="preserve">. </w:t>
-      </w:r>
-      <w:r>
-        <w:rPr>
-          <w:rtl/>
-        </w:rPr>
-        <w:br/>
-      </w:r>
-      <w:r>
-        <w:rPr>
-          <w:rFonts w:hint="cs"/>
-          <w:rtl/>
-        </w:rPr>
-        <w:t>הייתה לי מטרה עם חזון מאד ברור לאפליקציה שארצה לבנות שכיום גם משמשת אותי לאימונים האישיים שלי וגם של אחרים. למדנו לעבוד שכבה אחר שכבה וכתבתי את הקוד מ0 ללא תוכנות ע</w:t>
-      </w:r>
-      <w:r>
-        <w:rPr>
-          <w:rFonts w:hint="cs"/>
-          <w:rtl/>
-        </w:rPr>
-        <w:t>זר</w:t>
-      </w:r>
-      <w:r>
-        <w:rPr>
-          <w:rFonts w:hint="cs"/>
-          <w:rtl/>
-        </w:rPr>
-        <w:t xml:space="preserve"> , דבר זה עזר לי להבין את מהות המבנה של הקוד. </w:t>
-      </w:r>
-      <w:r>
-        <w:rPr>
-          <w:rtl/>
-        </w:rPr>
-        <w:br/>
-      </w:r>
-      <w:r>
-        <w:rPr>
-          <w:rFonts w:hint="cs"/>
-          <w:rtl/>
-        </w:rPr>
-        <w:t xml:space="preserve">הפרויקט היה מלמד מאד ונתן תחושת סיפוק של יצירה. </w:t>
-      </w:r>
-      <w:r>
-        <w:rPr>
-          <w:rtl/>
-        </w:rPr>
-        <w:br/>
-      </w:r>
-      <w:r>
-        <w:rPr>
-          <w:rFonts w:hint="cs"/>
-          <w:rtl/>
-        </w:rPr>
-        <w:t xml:space="preserve">תוך כדי יצירת האפליקציה הייתי מופתע מהתוצאות הפרקטיות על כושר הטיפוס, חוויתי קפיצת מדרגה משמעותית וביקשתי ממטפסים אחרים שיחוו דעתם על הרעיון. לאחר תגובות חיוביות רבות ידעתי שאני לא אסיים אותו כאן והעלתי אותו דרך </w:t>
-      </w:r>
-      <w:proofErr w:type="spellStart"/>
-      <w:r>
-        <w:t>Her</w:t>
-      </w:r>
-      <w:r>
-        <w:t>o</w:t>
-      </w:r>
-      <w:r>
-        <w:t>k</w:t>
-      </w:r>
-      <w:r>
-        <w:t>u</w:t>
-      </w:r>
-      <w:r>
-        <w:t>App</w:t>
-      </w:r>
-      <w:proofErr w:type="spellEnd"/>
-      <w:r>
-        <w:t xml:space="preserve"> </w:t>
-      </w:r>
-      <w:r>
-        <w:rPr>
-          <w:rFonts w:hint="cs"/>
-          <w:rtl/>
-        </w:rPr>
-        <w:t xml:space="preserve"> ובסיס נתונים של </w:t>
-      </w:r>
-      <w:proofErr w:type="spellStart"/>
-      <w:r>
-        <w:rPr>
-          <w:rFonts w:hint="cs"/>
-        </w:rPr>
-        <w:t>F</w:t>
-      </w:r>
-      <w:r>
-        <w:t>reeDB.tech</w:t>
-      </w:r>
-      <w:proofErr w:type="spellEnd"/>
-      <w:r>
-        <w:rPr>
-          <w:rFonts w:hint="cs"/>
-          <w:rtl/>
-        </w:rPr>
-        <w:t xml:space="preserve"> כדי שקהילת המטפסים בארץ </w:t>
-      </w:r>
-      <w:r>
-        <w:rPr>
-          <w:rFonts w:hint="cs"/>
-          <w:rtl/>
-        </w:rPr>
-        <w:t xml:space="preserve">(ובעולם) </w:t>
-      </w:r>
-      <w:r>
-        <w:rPr>
-          <w:rFonts w:hint="cs"/>
-          <w:rtl/>
-        </w:rPr>
-        <w:t xml:space="preserve">תוכל גם כן להנות מהאפליקציה. </w:t>
-      </w:r>
-      <w:r>
-        <w:rPr>
-          <w:rtl/>
-        </w:rPr>
-        <w:br/>
-      </w:r>
-      <w:r>
-        <w:t>https://climbing-home.herokuapp.com</w:t>
-      </w:r>
-      <w:r>
-        <w:rPr>
-          <w:rFonts w:cs="Arial"/>
-          <w:rtl/>
-        </w:rPr>
-        <w:t>/</w:t>
-      </w:r>
-      <w:r>
-        <w:rPr>
-          <w:rFonts w:cs="Arial"/>
-        </w:rPr>
-        <w:br/>
-      </w:r>
-      <w:r>
-        <w:rPr>
-          <w:rFonts w:cs="Arial" w:hint="cs"/>
-          <w:rtl/>
-        </w:rPr>
-        <w:t xml:space="preserve">כרגע האתר הוא פרוטוטייפ והוא עלה כקוד פתוח בתקווה שבעתיד יצטרפו עוד מתכנתים </w:t>
-      </w:r>
-      <w:r>
-        <w:rPr>
-          <w:rFonts w:cs="Arial" w:hint="cs"/>
-          <w:rtl/>
-        </w:rPr>
-        <w:t>לפרויקט.</w:t>
-      </w:r>
-      <w:r>
-        <w:rPr>
-          <w:rFonts w:cs="Arial" w:hint="cs"/>
-          <w:rtl/>
-        </w:rPr>
-        <w:t xml:space="preserve"> </w:t>
-      </w:r>
-      <w:r>
-        <w:rPr>
-          <w:rFonts w:cs="Arial"/>
-        </w:rPr>
-        <w:br/>
-      </w:r>
-      <w:r>
-        <w:rPr>
-          <w:rFonts w:cs="Arial"/>
-        </w:rPr>
-        <w:br/>
-      </w:r>
-    </w:p>
-    <w:p>
-      <w:pPr>
-        <w:rPr>
-          <w:rtl/>
-        </w:rPr>
-      </w:pPr>
-      <w:r>
-        <w:rPr>
-          <w:rtl/>
-        </w:rPr>
-        <w:br/>
-      </w:r>
-    </w:p>
     <w:sectPr>
       <w:pgSz w:w="11906" w:h="16838"/>
       <w:pgMar w:top="1440" w:right="1800" w:bottom="1440" w:left="1800" w:header="708" w:footer="708" w:gutter="0"/>
@@ -3106,7 +2859,7 @@
 </file>
 
 <file path=word/numbering.xml><?xml version="1.0" encoding="utf-8"?>
-<w:numbering xmlns:wpc="http://schemas.microsoft.com/office/word/2010/wordprocessingCanvas" xmlns:cx="http://schemas.microsoft.com/office/drawing/2014/chartex" xmlns:cx1="http://schemas.microsoft.com/office/drawing/2015/9/8/chartex" xmlns:cx2="http://schemas.microsoft.com/office/drawing/2015/10/21/chartex" xmlns:cx3="http://schemas.microsoft.com/office/drawing/2016/5/9/chartex" xmlns:cx4="http://schemas.microsoft.com/office/drawing/2016/5/10/chartex" xmlns:cx5="http://schemas.microsoft.com/office/drawing/2016/5/11/chartex" xmlns:cx6="http://schemas.microsoft.com/office/drawing/2016/5/12/chartex" xmlns:cx7="http://schemas.microsoft.com/office/drawing/2016/5/13/chartex" xmlns:cx8="http://schemas.microsoft.com/office/drawing/2016/5/14/chartex" xmlns:mc="http://schemas.openxmlformats.org/markup-compatibility/2006" xmlns:aink="http://schemas.microsoft.com/office/drawing/2016/ink" xmlns:am3d="http://schemas.microsoft.com/office/drawing/2017/model3d" xmlns:o="urn:schemas-microsoft-com:office:office" xmlns:oel="http://schemas.microsoft.com/office/2019/extlst" xmlns:r="http://schemas.openxmlformats.org/officeDocument/2006/relationships" xmlns:m="http://schemas.openxmlformats.org/officeDocument/2006/math" xmlns:v="urn:schemas-microsoft-com:vml" xmlns:wp14="http://schemas.microsoft.com/office/word/2010/wordprocessingDrawing" xmlns:wp="http://schemas.openxmlformats.org/drawingml/2006/wordprocessingDrawing" xmlns:w10="urn:schemas-microsoft-com:office:word" xmlns:w="http://schemas.openxmlformats.org/wordprocessingml/2006/main" xmlns:w14="http://schemas.microsoft.com/office/word/2010/wordml" xmlns:w15="http://schemas.microsoft.com/office/word/2012/wordml" xmlns:w16cex="http://schemas.microsoft.com/office/word/2018/wordml/cex" xmlns:w16cid="http://schemas.microsoft.com/office/word/2016/wordml/cid" xmlns:w16="http://schemas.microsoft.com/office/word/2018/wordml" xmlns:w16sdtdh="http://schemas.microsoft.com/office/word/2020/wordml/sdtdatahash" xmlns:w16se="http://schemas.microsoft.com/office/word/2015/wordml/symex" xmlns:wpg="http://schemas.microsoft.com/office/word/2010/wordprocessingGroup" xmlns:wpi="http://schemas.microsoft.com/office/word/2010/wordprocessingInk" xmlns:wne="http://schemas.microsoft.com/office/word/2006/wordml" xmlns:wps="http://schemas.microsoft.com/office/word/2010/wordprocessingShape" mc:Ignorable="w14 w15 w16se w16cid w16 w16cex w16sdtdh wp14">
+<w:numbering xmlns:wpc="http://schemas.microsoft.com/office/word/2010/wordprocessingCanvas" xmlns:cx="http://schemas.microsoft.com/office/drawing/2014/chartex" xmlns:cx1="http://schemas.microsoft.com/office/drawing/2015/9/8/chartex" xmlns:cx2="http://schemas.microsoft.com/office/drawing/2015/10/21/chartex" xmlns:cx3="http://schemas.microsoft.com/office/drawing/2016/5/9/chartex" xmlns:cx4="http://schemas.microsoft.com/office/drawing/2016/5/10/chartex" xmlns:cx5="http://schemas.microsoft.com/office/drawing/2016/5/11/chartex" xmlns:cx6="http://schemas.microsoft.com/office/drawing/2016/5/12/chartex" xmlns:cx7="http://schemas.microsoft.com/office/drawing/2016/5/13/chartex" xmlns:cx8="http://schemas.microsoft.com/office/drawing/2016/5/14/chartex" xmlns:mc="http://schemas.openxmlformats.org/markup-compatibility/2006" xmlns:aink="http://schemas.microsoft.com/office/drawing/2016/ink" xmlns:am3d="http://schemas.microsoft.com/office/drawing/2017/model3d" xmlns:o="urn:schemas-microsoft-com:office:office" xmlns:oel="http://schemas.microsoft.com/office/2019/extlst" xmlns:r="http://schemas.openxmlformats.org/officeDocument/2006/relationships" xmlns:m="http://schemas.openxmlformats.org/officeDocument/2006/math" xmlns:v="urn:schemas-microsoft-com:vml" xmlns:wp14="http://schemas.microsoft.com/office/word/2010/wordprocessingDrawing" xmlns:wp="http://schemas.openxmlformats.org/drawingml/2006/wordprocessingDrawing" xmlns:w10="urn:schemas-microsoft-com:office:word" xmlns:w="http://schemas.openxmlformats.org/wordprocessingml/2006/main" xmlns:w14="http://schemas.microsoft.com/office/word/2010/wordml" xmlns:w15="http://schemas.microsoft.com/office/word/2012/wordml" xmlns:w16cex="http://schemas.microsoft.com/office/word/2018/wordml/cex" xmlns:w16cid="http://schemas.microsoft.com/office/word/2016/wordml/cid" xmlns:w16="http://schemas.microsoft.com/office/word/2018/wordml" xmlns:w16du="http://schemas.microsoft.com/office/word/2023/wordml/word16du" xmlns:w16sdtdh="http://schemas.microsoft.com/office/word/2020/wordml/sdtdatahash" xmlns:w16se="http://schemas.microsoft.com/office/word/2015/wordml/symex" xmlns:wpg="http://schemas.microsoft.com/office/word/2010/wordprocessingGroup" xmlns:wpi="http://schemas.microsoft.com/office/word/2010/wordprocessingInk" xmlns:wne="http://schemas.microsoft.com/office/word/2006/wordml" xmlns:wps="http://schemas.microsoft.com/office/word/2010/wordprocessingShape" mc:Ignorable="w14 w15 w16se w16cid w16 w16cex w16sdtdh wp14">
   <w:abstractNum w:abstractNumId="0" w15:restartNumberingAfterBreak="0">
     <w:nsid w:val="09B04E05"/>
     <w:multiLevelType w:val="hybridMultilevel"/>

</xml_diff>